<commit_message>
feat(forms): Add new fields to FormConnectionAuthorizationDocFields Add fields FIELD_FROM_NAME_2, FIELD_FROM_PHONE, FIELD_FROM_IDENTIFICATION_2, FIELD_FROM_ADDRESS to FormConnectionAuthorizationDocFields. Update related entities and services accordingly.
Closes: master (no issue number found)
</commit_message>
<xml_diff>
--- a/src/main/resources/files/AUT_CONEXION-236.docx
+++ b/src/main/resources/files/AUT_CONEXION-236.docx
@@ -69,16 +69,7 @@
       </w:r>
       <w:proofErr w:type="spellEnd"/>
       <w:r>
-        <w:t>}</w:t>
-      </w:r>
-      <w:r>
-        <w:t>,</w:t>
-      </w:r>
-      <w:r>
-        <w:t xml:space="preserve"> ${date}</w:t>
-      </w:r>
-      <w:r>
-        <w:t>.</w:t>
+        <w:t>}, ${date}.</w:t>
       </w:r>
     </w:p>
     <w:p>
@@ -223,10 +214,7 @@
         <w:t xml:space="preserve"> </w:t>
       </w:r>
       <w:r>
-        <w:t>Autorización</w:t>
-      </w:r>
-      <w:r>
-        <w:t xml:space="preserve"> de conexión</w:t>
+        <w:t>Autorización de conexión</w:t>
       </w:r>
     </w:p>
     <w:p>
@@ -917,14 +905,7 @@
               <w:rPr>
                 <w:sz w:val="23"/>
               </w:rPr>
-              <w:t>${</w:t>
-            </w:r>
-            <w:proofErr w:type="spellStart"/>
-            <w:r>
-              <w:rPr>
-                <w:sz w:val="23"/>
-              </w:rPr>
-              <w:t>from</w:t>
+              <w:t>${from</w:t>
             </w:r>
             <w:r>
               <w:rPr>
@@ -932,7 +913,12 @@
               </w:rPr>
               <w:t>Name</w:t>
             </w:r>
-            <w:proofErr w:type="spellEnd"/>
+            <w:r>
+              <w:rPr>
+                <w:sz w:val="23"/>
+              </w:rPr>
+              <w:t>2</w:t>
+            </w:r>
             <w:r>
               <w:rPr>
                 <w:sz w:val="23"/>
@@ -975,14 +961,7 @@
               <w:rPr>
                 <w:sz w:val="23"/>
               </w:rPr>
-              <w:t>${</w:t>
-            </w:r>
-            <w:proofErr w:type="spellStart"/>
-            <w:r>
-              <w:rPr>
-                <w:sz w:val="23"/>
-              </w:rPr>
-              <w:t>from</w:t>
+              <w:t>${from</w:t>
             </w:r>
             <w:r>
               <w:rPr>
@@ -990,7 +969,12 @@
               </w:rPr>
               <w:t>Identification</w:t>
             </w:r>
-            <w:proofErr w:type="spellEnd"/>
+            <w:r>
+              <w:rPr>
+                <w:sz w:val="23"/>
+              </w:rPr>
+              <w:t>2</w:t>
+            </w:r>
             <w:r>
               <w:rPr>
                 <w:sz w:val="23"/>
@@ -1470,6 +1454,7 @@
   <w:style w:type="character" w:default="1" w:styleId="Fuentedeprrafopredeter">
     <w:name w:val="Default Paragraph Font"/>
     <w:uiPriority w:val="1"/>
+    <w:semiHidden/>
     <w:unhideWhenUsed/>
   </w:style>
   <w:style w:type="table" w:default="1" w:styleId="Tablanormal">

</xml_diff>